<commit_message>
more logic added and test cases
</commit_message>
<xml_diff>
--- a/nh_CryptoGame_TaskBreakdown_And_TestCases.docx
+++ b/nh_CryptoGame_TaskBreakdown_And_TestCases.docx
@@ -253,7 +253,37 @@
                 <w:sz w:val="24"/>
                 <w:szCs w:val="24"/>
               </w:rPr>
-              <w:t xml:space="preserve">, Logic, and exceptions class. It will handle user input and display the updated guessed quote. </w:t>
+              <w:t xml:space="preserve">, Logic, and exceptions class. It will handle user input and display </w:t>
+            </w:r>
+            <w:r>
+              <w:rPr>
+                <w:rFonts w:ascii="Times New Roman" w:hAnsi="Times New Roman" w:cs="Times New Roman"/>
+                <w:b/>
+                <w:bCs/>
+                <w:sz w:val="24"/>
+                <w:szCs w:val="24"/>
+              </w:rPr>
+              <w:t xml:space="preserve">instructions, the alphabet with their guessed letters, the encoded quote and </w:t>
+            </w:r>
+            <w:r>
+              <w:rPr>
+                <w:rFonts w:ascii="Times New Roman" w:hAnsi="Times New Roman" w:cs="Times New Roman"/>
+                <w:b/>
+                <w:bCs/>
+                <w:sz w:val="24"/>
+                <w:szCs w:val="24"/>
+              </w:rPr>
+              <w:t>the updated guessed quote</w:t>
+            </w:r>
+            <w:r>
+              <w:rPr>
+                <w:rFonts w:ascii="Times New Roman" w:hAnsi="Times New Roman" w:cs="Times New Roman"/>
+                <w:b/>
+                <w:bCs/>
+                <w:sz w:val="24"/>
+                <w:szCs w:val="24"/>
+              </w:rPr>
+              <w:t>.</w:t>
             </w:r>
           </w:p>
         </w:tc>
@@ -378,18 +408,9 @@
                 <w:sz w:val="24"/>
                 <w:szCs w:val="24"/>
               </w:rPr>
-              <w:t>Attributes:</w:t>
-            </w:r>
-          </w:p>
-          <w:p>
-            <w:pPr>
-              <w:pStyle w:val="ListParagraph"/>
-              <w:numPr>
-                <w:ilvl w:val="0"/>
-                <w:numId w:val="4"/>
-              </w:numPr>
-              <w:spacing w:line="360" w:lineRule="auto"/>
-              <w:cnfStyle w:val="000000100000" w:firstRow="0" w:lastRow="0" w:firstColumn="0" w:lastColumn="0" w:oddVBand="0" w:evenVBand="0" w:oddHBand="1" w:evenHBand="0" w:firstRowFirstColumn="0" w:firstRowLastColumn="0" w:lastRowFirstColumn="0" w:lastRowLastColumn="0"/>
+              <w:t xml:space="preserve">This class will contain all the cryptogram game logic. It will keep track of the time, has the encoded quote, it will update the guessed quote, </w:t>
+            </w:r>
+            <w:r>
               <w:rPr>
                 <w:rFonts w:ascii="Times New Roman" w:hAnsi="Times New Roman" w:cs="Times New Roman"/>
                 <w:b/>
@@ -397,204 +418,8 @@
                 <w:sz w:val="24"/>
                 <w:szCs w:val="24"/>
               </w:rPr>
-            </w:pPr>
-            <w:proofErr w:type="spellStart"/>
-            <w:r>
-              <w:rPr>
-                <w:rFonts w:ascii="Times New Roman" w:hAnsi="Times New Roman" w:cs="Times New Roman"/>
-                <w:b/>
-                <w:bCs/>
-                <w:sz w:val="24"/>
-                <w:szCs w:val="24"/>
-              </w:rPr>
-              <w:t>game_time</w:t>
-            </w:r>
-            <w:proofErr w:type="spellEnd"/>
-          </w:p>
-          <w:p>
-            <w:pPr>
-              <w:pStyle w:val="ListParagraph"/>
-              <w:spacing w:line="360" w:lineRule="auto"/>
-              <w:ind w:left="0"/>
-              <w:cnfStyle w:val="000000100000" w:firstRow="0" w:lastRow="0" w:firstColumn="0" w:lastColumn="0" w:oddVBand="0" w:evenVBand="0" w:oddHBand="1" w:evenHBand="0" w:firstRowFirstColumn="0" w:firstRowLastColumn="0" w:lastRowFirstColumn="0" w:lastRowLastColumn="0"/>
-              <w:rPr>
-                <w:rFonts w:ascii="Times New Roman" w:hAnsi="Times New Roman" w:cs="Times New Roman"/>
-                <w:b/>
-                <w:bCs/>
-                <w:sz w:val="24"/>
-                <w:szCs w:val="24"/>
-              </w:rPr>
-            </w:pPr>
-            <w:r>
-              <w:rPr>
-                <w:rFonts w:ascii="Times New Roman" w:hAnsi="Times New Roman" w:cs="Times New Roman"/>
-                <w:b/>
-                <w:bCs/>
-                <w:sz w:val="24"/>
-                <w:szCs w:val="24"/>
-              </w:rPr>
-              <w:t>Functions:</w:t>
-            </w:r>
-          </w:p>
-          <w:p>
-            <w:pPr>
-              <w:pStyle w:val="ListParagraph"/>
-              <w:numPr>
-                <w:ilvl w:val="0"/>
-                <w:numId w:val="4"/>
-              </w:numPr>
-              <w:spacing w:line="360" w:lineRule="auto"/>
-              <w:cnfStyle w:val="000000100000" w:firstRow="0" w:lastRow="0" w:firstColumn="0" w:lastColumn="0" w:oddVBand="0" w:evenVBand="0" w:oddHBand="1" w:evenHBand="0" w:firstRowFirstColumn="0" w:firstRowLastColumn="0" w:lastRowFirstColumn="0" w:lastRowLastColumn="0"/>
-              <w:rPr>
-                <w:rFonts w:ascii="Times New Roman" w:hAnsi="Times New Roman" w:cs="Times New Roman"/>
-                <w:b/>
-                <w:bCs/>
-                <w:sz w:val="24"/>
-                <w:szCs w:val="24"/>
-              </w:rPr>
-            </w:pPr>
-            <w:proofErr w:type="spellStart"/>
-            <w:r>
-              <w:rPr>
-                <w:rFonts w:ascii="Times New Roman" w:hAnsi="Times New Roman" w:cs="Times New Roman"/>
-                <w:b/>
-                <w:bCs/>
-                <w:sz w:val="24"/>
-                <w:szCs w:val="24"/>
-              </w:rPr>
-              <w:t>check_guessed_letter</w:t>
-            </w:r>
-            <w:proofErr w:type="spellEnd"/>
-          </w:p>
-          <w:p>
-            <w:pPr>
-              <w:pStyle w:val="ListParagraph"/>
-              <w:numPr>
-                <w:ilvl w:val="0"/>
-                <w:numId w:val="4"/>
-              </w:numPr>
-              <w:spacing w:line="360" w:lineRule="auto"/>
-              <w:cnfStyle w:val="000000100000" w:firstRow="0" w:lastRow="0" w:firstColumn="0" w:lastColumn="0" w:oddVBand="0" w:evenVBand="0" w:oddHBand="1" w:evenHBand="0" w:firstRowFirstColumn="0" w:firstRowLastColumn="0" w:lastRowFirstColumn="0" w:lastRowLastColumn="0"/>
-              <w:rPr>
-                <w:rFonts w:ascii="Times New Roman" w:hAnsi="Times New Roman" w:cs="Times New Roman"/>
-                <w:b/>
-                <w:bCs/>
-                <w:sz w:val="24"/>
-                <w:szCs w:val="24"/>
-              </w:rPr>
-            </w:pPr>
-            <w:proofErr w:type="spellStart"/>
-            <w:r>
-              <w:rPr>
-                <w:rFonts w:ascii="Times New Roman" w:hAnsi="Times New Roman" w:cs="Times New Roman"/>
-                <w:b/>
-                <w:bCs/>
-                <w:sz w:val="24"/>
-                <w:szCs w:val="24"/>
-              </w:rPr>
-              <w:t>check_quessed_quote</w:t>
-            </w:r>
-            <w:proofErr w:type="spellEnd"/>
-          </w:p>
-          <w:p>
-            <w:pPr>
-              <w:pStyle w:val="ListParagraph"/>
-              <w:numPr>
-                <w:ilvl w:val="0"/>
-                <w:numId w:val="4"/>
-              </w:numPr>
-              <w:spacing w:line="360" w:lineRule="auto"/>
-              <w:cnfStyle w:val="000000100000" w:firstRow="0" w:lastRow="0" w:firstColumn="0" w:lastColumn="0" w:oddVBand="0" w:evenVBand="0" w:oddHBand="1" w:evenHBand="0" w:firstRowFirstColumn="0" w:firstRowLastColumn="0" w:lastRowFirstColumn="0" w:lastRowLastColumn="0"/>
-              <w:rPr>
-                <w:rFonts w:ascii="Times New Roman" w:hAnsi="Times New Roman" w:cs="Times New Roman"/>
-                <w:b/>
-                <w:bCs/>
-                <w:sz w:val="24"/>
-                <w:szCs w:val="24"/>
-              </w:rPr>
-            </w:pPr>
-            <w:proofErr w:type="spellStart"/>
-            <w:r>
-              <w:rPr>
-                <w:rFonts w:ascii="Times New Roman" w:hAnsi="Times New Roman" w:cs="Times New Roman"/>
-                <w:b/>
-                <w:bCs/>
-                <w:sz w:val="24"/>
-                <w:szCs w:val="24"/>
-              </w:rPr>
-              <w:t>update_quot</w:t>
-            </w:r>
-            <w:r>
-              <w:rPr>
-                <w:rFonts w:ascii="Times New Roman" w:hAnsi="Times New Roman" w:cs="Times New Roman"/>
-                <w:b/>
-                <w:bCs/>
-                <w:sz w:val="24"/>
-                <w:szCs w:val="24"/>
-              </w:rPr>
-              <w:t>e</w:t>
-            </w:r>
-            <w:proofErr w:type="spellEnd"/>
-          </w:p>
-          <w:p>
-            <w:pPr>
-              <w:pStyle w:val="ListParagraph"/>
-              <w:numPr>
-                <w:ilvl w:val="0"/>
-                <w:numId w:val="4"/>
-              </w:numPr>
-              <w:spacing w:line="360" w:lineRule="auto"/>
-              <w:cnfStyle w:val="000000100000" w:firstRow="0" w:lastRow="0" w:firstColumn="0" w:lastColumn="0" w:oddVBand="0" w:evenVBand="0" w:oddHBand="1" w:evenHBand="0" w:firstRowFirstColumn="0" w:firstRowLastColumn="0" w:lastRowFirstColumn="0" w:lastRowLastColumn="0"/>
-              <w:rPr>
-                <w:rFonts w:ascii="Times New Roman" w:hAnsi="Times New Roman" w:cs="Times New Roman"/>
-                <w:b/>
-                <w:bCs/>
-                <w:sz w:val="24"/>
-                <w:szCs w:val="24"/>
-              </w:rPr>
-            </w:pPr>
-            <w:proofErr w:type="spellStart"/>
-            <w:r>
-              <w:rPr>
-                <w:rFonts w:ascii="Times New Roman" w:hAnsi="Times New Roman" w:cs="Times New Roman"/>
-                <w:b/>
-                <w:bCs/>
-                <w:sz w:val="24"/>
-                <w:szCs w:val="24"/>
-              </w:rPr>
-              <w:t>get_hint</w:t>
-            </w:r>
-            <w:proofErr w:type="spellEnd"/>
-          </w:p>
-          <w:p>
-            <w:pPr>
-              <w:pStyle w:val="ListParagraph"/>
-              <w:numPr>
-                <w:ilvl w:val="0"/>
-                <w:numId w:val="4"/>
-              </w:numPr>
-              <w:spacing w:line="360" w:lineRule="auto"/>
-              <w:cnfStyle w:val="000000100000" w:firstRow="0" w:lastRow="0" w:firstColumn="0" w:lastColumn="0" w:oddVBand="0" w:evenVBand="0" w:oddHBand="1" w:evenHBand="0" w:firstRowFirstColumn="0" w:firstRowLastColumn="0" w:lastRowFirstColumn="0" w:lastRowLastColumn="0"/>
-              <w:rPr>
-                <w:rFonts w:ascii="Times New Roman" w:hAnsi="Times New Roman" w:cs="Times New Roman"/>
-                <w:b/>
-                <w:bCs/>
-                <w:sz w:val="24"/>
-                <w:szCs w:val="24"/>
-              </w:rPr>
-            </w:pPr>
-            <w:proofErr w:type="spellStart"/>
-            <w:r>
-              <w:rPr>
-                <w:rFonts w:ascii="Times New Roman" w:hAnsi="Times New Roman" w:cs="Times New Roman"/>
-                <w:b/>
-                <w:bCs/>
-                <w:sz w:val="24"/>
-                <w:szCs w:val="24"/>
-              </w:rPr>
-              <w:t>is_win</w:t>
-            </w:r>
-            <w:proofErr w:type="spellEnd"/>
+              <w:t xml:space="preserve">find all the mistakes, receive a hint, check if the game is over and checks if the the user won the game. </w:t>
+            </w:r>
           </w:p>
         </w:tc>
       </w:tr>
@@ -661,267 +486,8 @@
                 <w:sz w:val="24"/>
                 <w:szCs w:val="24"/>
               </w:rPr>
-              <w:t>Attributes:</w:t>
-            </w:r>
-          </w:p>
-          <w:p>
-            <w:pPr>
-              <w:pStyle w:val="ListParagraph"/>
-              <w:numPr>
-                <w:ilvl w:val="0"/>
-                <w:numId w:val="3"/>
-              </w:numPr>
-              <w:spacing w:line="360" w:lineRule="auto"/>
-              <w:cnfStyle w:val="000000000000" w:firstRow="0" w:lastRow="0" w:firstColumn="0" w:lastColumn="0" w:oddVBand="0" w:evenVBand="0" w:oddHBand="0" w:evenHBand="0" w:firstRowFirstColumn="0" w:firstRowLastColumn="0" w:lastRowFirstColumn="0" w:lastRowLastColumn="0"/>
-              <w:rPr>
-                <w:rFonts w:ascii="Times New Roman" w:hAnsi="Times New Roman" w:cs="Times New Roman"/>
-                <w:b/>
-                <w:bCs/>
-                <w:sz w:val="24"/>
-                <w:szCs w:val="24"/>
-              </w:rPr>
-            </w:pPr>
-            <w:r>
-              <w:rPr>
-                <w:rFonts w:ascii="Times New Roman" w:hAnsi="Times New Roman" w:cs="Times New Roman"/>
-                <w:b/>
-                <w:bCs/>
-                <w:sz w:val="24"/>
-                <w:szCs w:val="24"/>
-              </w:rPr>
-              <w:t>quote</w:t>
-            </w:r>
-          </w:p>
-          <w:p>
-            <w:pPr>
-              <w:pStyle w:val="ListParagraph"/>
-              <w:numPr>
-                <w:ilvl w:val="0"/>
-                <w:numId w:val="3"/>
-              </w:numPr>
-              <w:spacing w:line="360" w:lineRule="auto"/>
-              <w:cnfStyle w:val="000000000000" w:firstRow="0" w:lastRow="0" w:firstColumn="0" w:lastColumn="0" w:oddVBand="0" w:evenVBand="0" w:oddHBand="0" w:evenHBand="0" w:firstRowFirstColumn="0" w:firstRowLastColumn="0" w:lastRowFirstColumn="0" w:lastRowLastColumn="0"/>
-              <w:rPr>
-                <w:rFonts w:ascii="Times New Roman" w:hAnsi="Times New Roman" w:cs="Times New Roman"/>
-                <w:b/>
-                <w:bCs/>
-                <w:sz w:val="24"/>
-                <w:szCs w:val="24"/>
-              </w:rPr>
-            </w:pPr>
-            <w:proofErr w:type="spellStart"/>
-            <w:r>
-              <w:rPr>
-                <w:rFonts w:ascii="Times New Roman" w:hAnsi="Times New Roman" w:cs="Times New Roman"/>
-                <w:b/>
-                <w:bCs/>
-                <w:sz w:val="24"/>
-                <w:szCs w:val="24"/>
-              </w:rPr>
-              <w:t>quote_encoded</w:t>
-            </w:r>
-            <w:proofErr w:type="spellEnd"/>
-          </w:p>
-          <w:p>
-            <w:pPr>
-              <w:pStyle w:val="ListParagraph"/>
-              <w:numPr>
-                <w:ilvl w:val="0"/>
-                <w:numId w:val="3"/>
-              </w:numPr>
-              <w:spacing w:line="360" w:lineRule="auto"/>
-              <w:cnfStyle w:val="000000000000" w:firstRow="0" w:lastRow="0" w:firstColumn="0" w:lastColumn="0" w:oddVBand="0" w:evenVBand="0" w:oddHBand="0" w:evenHBand="0" w:firstRowFirstColumn="0" w:firstRowLastColumn="0" w:lastRowFirstColumn="0" w:lastRowLastColumn="0"/>
-              <w:rPr>
-                <w:rFonts w:ascii="Times New Roman" w:hAnsi="Times New Roman" w:cs="Times New Roman"/>
-                <w:b/>
-                <w:bCs/>
-                <w:sz w:val="24"/>
-                <w:szCs w:val="24"/>
-              </w:rPr>
-            </w:pPr>
-            <w:r>
-              <w:rPr>
-                <w:rFonts w:ascii="Times New Roman" w:hAnsi="Times New Roman" w:cs="Times New Roman"/>
-                <w:b/>
-                <w:bCs/>
-                <w:sz w:val="24"/>
-                <w:szCs w:val="24"/>
-              </w:rPr>
-              <w:t>ascii letters</w:t>
-            </w:r>
-          </w:p>
-          <w:p>
-            <w:pPr>
-              <w:pStyle w:val="ListParagraph"/>
-              <w:numPr>
-                <w:ilvl w:val="0"/>
-                <w:numId w:val="3"/>
-              </w:numPr>
-              <w:spacing w:line="360" w:lineRule="auto"/>
-              <w:cnfStyle w:val="000000000000" w:firstRow="0" w:lastRow="0" w:firstColumn="0" w:lastColumn="0" w:oddVBand="0" w:evenVBand="0" w:oddHBand="0" w:evenHBand="0" w:firstRowFirstColumn="0" w:firstRowLastColumn="0" w:lastRowFirstColumn="0" w:lastRowLastColumn="0"/>
-              <w:rPr>
-                <w:rFonts w:ascii="Times New Roman" w:hAnsi="Times New Roman" w:cs="Times New Roman"/>
-                <w:b/>
-                <w:bCs/>
-                <w:sz w:val="24"/>
-                <w:szCs w:val="24"/>
-              </w:rPr>
-            </w:pPr>
-            <w:r>
-              <w:rPr>
-                <w:rFonts w:ascii="Times New Roman" w:hAnsi="Times New Roman" w:cs="Times New Roman"/>
-                <w:b/>
-                <w:bCs/>
-                <w:sz w:val="24"/>
-                <w:szCs w:val="24"/>
-              </w:rPr>
-              <w:t>mixed ascii letters</w:t>
-            </w:r>
-          </w:p>
-          <w:p>
-            <w:pPr>
-              <w:pStyle w:val="ListParagraph"/>
-              <w:spacing w:line="360" w:lineRule="auto"/>
-              <w:ind w:left="0"/>
-              <w:cnfStyle w:val="000000000000" w:firstRow="0" w:lastRow="0" w:firstColumn="0" w:lastColumn="0" w:oddVBand="0" w:evenVBand="0" w:oddHBand="0" w:evenHBand="0" w:firstRowFirstColumn="0" w:firstRowLastColumn="0" w:lastRowFirstColumn="0" w:lastRowLastColumn="0"/>
-              <w:rPr>
-                <w:rFonts w:ascii="Times New Roman" w:hAnsi="Times New Roman" w:cs="Times New Roman"/>
-                <w:b/>
-                <w:bCs/>
-                <w:sz w:val="24"/>
-                <w:szCs w:val="24"/>
-              </w:rPr>
-            </w:pPr>
-            <w:r>
-              <w:rPr>
-                <w:rFonts w:ascii="Times New Roman" w:hAnsi="Times New Roman" w:cs="Times New Roman"/>
-                <w:b/>
-                <w:bCs/>
-                <w:sz w:val="24"/>
-                <w:szCs w:val="24"/>
-              </w:rPr>
-              <w:t>Functions:</w:t>
-            </w:r>
-          </w:p>
-          <w:p>
-            <w:pPr>
-              <w:pStyle w:val="ListParagraph"/>
-              <w:numPr>
-                <w:ilvl w:val="0"/>
-                <w:numId w:val="3"/>
-              </w:numPr>
-              <w:spacing w:line="360" w:lineRule="auto"/>
-              <w:cnfStyle w:val="000000000000" w:firstRow="0" w:lastRow="0" w:firstColumn="0" w:lastColumn="0" w:oddVBand="0" w:evenVBand="0" w:oddHBand="0" w:evenHBand="0" w:firstRowFirstColumn="0" w:firstRowLastColumn="0" w:lastRowFirstColumn="0" w:lastRowLastColumn="0"/>
-              <w:rPr>
-                <w:rFonts w:ascii="Times New Roman" w:hAnsi="Times New Roman" w:cs="Times New Roman"/>
-                <w:b/>
-                <w:bCs/>
-                <w:sz w:val="24"/>
-                <w:szCs w:val="24"/>
-              </w:rPr>
-            </w:pPr>
-            <w:proofErr w:type="spellStart"/>
-            <w:r>
-              <w:rPr>
-                <w:rFonts w:ascii="Times New Roman" w:hAnsi="Times New Roman" w:cs="Times New Roman"/>
-                <w:b/>
-                <w:bCs/>
-                <w:sz w:val="24"/>
-                <w:szCs w:val="24"/>
-              </w:rPr>
-              <w:t>encode_letter</w:t>
-            </w:r>
-            <w:proofErr w:type="spellEnd"/>
-          </w:p>
-          <w:p>
-            <w:pPr>
-              <w:pStyle w:val="ListParagraph"/>
-              <w:numPr>
-                <w:ilvl w:val="0"/>
-                <w:numId w:val="3"/>
-              </w:numPr>
-              <w:spacing w:line="360" w:lineRule="auto"/>
-              <w:cnfStyle w:val="000000000000" w:firstRow="0" w:lastRow="0" w:firstColumn="0" w:lastColumn="0" w:oddVBand="0" w:evenVBand="0" w:oddHBand="0" w:evenHBand="0" w:firstRowFirstColumn="0" w:firstRowLastColumn="0" w:lastRowFirstColumn="0" w:lastRowLastColumn="0"/>
-              <w:rPr>
-                <w:rFonts w:ascii="Times New Roman" w:hAnsi="Times New Roman" w:cs="Times New Roman"/>
-                <w:b/>
-                <w:bCs/>
-                <w:sz w:val="24"/>
-                <w:szCs w:val="24"/>
-              </w:rPr>
-            </w:pPr>
-            <w:proofErr w:type="spellStart"/>
-            <w:r>
-              <w:rPr>
-                <w:rFonts w:ascii="Times New Roman" w:hAnsi="Times New Roman" w:cs="Times New Roman"/>
-                <w:b/>
-                <w:bCs/>
-                <w:sz w:val="24"/>
-                <w:szCs w:val="24"/>
-              </w:rPr>
-              <w:t>decode_letter</w:t>
-            </w:r>
-            <w:proofErr w:type="spellEnd"/>
-          </w:p>
-          <w:p>
-            <w:pPr>
-              <w:pStyle w:val="ListParagraph"/>
-              <w:numPr>
-                <w:ilvl w:val="0"/>
-                <w:numId w:val="3"/>
-              </w:numPr>
-              <w:spacing w:line="360" w:lineRule="auto"/>
-              <w:cnfStyle w:val="000000000000" w:firstRow="0" w:lastRow="0" w:firstColumn="0" w:lastColumn="0" w:oddVBand="0" w:evenVBand="0" w:oddHBand="0" w:evenHBand="0" w:firstRowFirstColumn="0" w:firstRowLastColumn="0" w:lastRowFirstColumn="0" w:lastRowLastColumn="0"/>
-              <w:rPr>
-                <w:rFonts w:ascii="Times New Roman" w:hAnsi="Times New Roman" w:cs="Times New Roman"/>
-                <w:b/>
-                <w:bCs/>
-                <w:sz w:val="24"/>
-                <w:szCs w:val="24"/>
-              </w:rPr>
-            </w:pPr>
-            <w:proofErr w:type="spellStart"/>
-            <w:r>
-              <w:rPr>
-                <w:rFonts w:ascii="Times New Roman" w:hAnsi="Times New Roman" w:cs="Times New Roman"/>
-                <w:b/>
-                <w:bCs/>
-                <w:sz w:val="24"/>
-                <w:szCs w:val="24"/>
-              </w:rPr>
-              <w:t>encode_quote</w:t>
-            </w:r>
-            <w:proofErr w:type="spellEnd"/>
-          </w:p>
-          <w:p>
-            <w:pPr>
-              <w:pStyle w:val="ListParagraph"/>
-              <w:numPr>
-                <w:ilvl w:val="0"/>
-                <w:numId w:val="3"/>
-              </w:numPr>
-              <w:spacing w:line="360" w:lineRule="auto"/>
-              <w:cnfStyle w:val="000000000000" w:firstRow="0" w:lastRow="0" w:firstColumn="0" w:lastColumn="0" w:oddVBand="0" w:evenVBand="0" w:oddHBand="0" w:evenHBand="0" w:firstRowFirstColumn="0" w:firstRowLastColumn="0" w:lastRowFirstColumn="0" w:lastRowLastColumn="0"/>
-              <w:rPr>
-                <w:rFonts w:ascii="Times New Roman" w:hAnsi="Times New Roman" w:cs="Times New Roman"/>
-                <w:b/>
-                <w:bCs/>
-                <w:sz w:val="24"/>
-                <w:szCs w:val="24"/>
-              </w:rPr>
-            </w:pPr>
-            <w:proofErr w:type="spellStart"/>
-            <w:r>
-              <w:rPr>
-                <w:rFonts w:ascii="Times New Roman" w:hAnsi="Times New Roman" w:cs="Times New Roman"/>
-                <w:b/>
-                <w:bCs/>
-                <w:sz w:val="24"/>
-                <w:szCs w:val="24"/>
-              </w:rPr>
-              <w:t>decode_quote</w:t>
-            </w:r>
-            <w:proofErr w:type="spellEnd"/>
+              <w:t>This class will just store a quote scraped from the website</w:t>
+            </w:r>
           </w:p>
         </w:tc>
       </w:tr>
@@ -1227,19 +793,7 @@
               <w:rPr>
                 <w:b w:val="0"/>
               </w:rPr>
-              <w:t xml:space="preserve">Entered a guess that has a decoded letter, </w:t>
-            </w:r>
-            <w:r>
-              <w:rPr>
-                <w:b w:val="0"/>
-              </w:rPr>
-              <w:t xml:space="preserve"> no </w:t>
-            </w:r>
-            <w:r>
-              <w:rPr>
-                <w:b w:val="0"/>
-              </w:rPr>
-              <w:t>space, and a letter to replace it</w:t>
+              <w:t>Entered a guess that has a decoded letter,  no space, and a letter to replace it</w:t>
             </w:r>
           </w:p>
         </w:tc>
@@ -1295,31 +849,8 @@
               <w:rPr>
                 <w:b w:val="0"/>
               </w:rPr>
-              <w:t xml:space="preserve">Entered a guess that has a decoded letter,  </w:t>
-            </w:r>
-            <w:r>
-              <w:rPr>
-                <w:b w:val="0"/>
-              </w:rPr>
-              <w:t>a</w:t>
-            </w:r>
-            <w:r>
-              <w:rPr>
-                <w:b w:val="0"/>
-              </w:rPr>
-              <w:t xml:space="preserve"> space, and </w:t>
-            </w:r>
-            <w:r>
-              <w:rPr>
-                <w:b w:val="0"/>
-              </w:rPr>
-              <w:t xml:space="preserve">more than one </w:t>
-            </w:r>
-            <w:r>
-              <w:rPr>
-                <w:b w:val="0"/>
-              </w:rPr>
-              <w:t>letter to replace it</w:t>
+              <w:lastRenderedPageBreak/>
+              <w:t>Entered a guess that has a decoded letter,  a space, and more than one letter to replace it</w:t>
             </w:r>
           </w:p>
         </w:tc>
@@ -1332,16 +863,7 @@
               <w:cnfStyle w:val="000000100000" w:firstRow="0" w:lastRow="0" w:firstColumn="0" w:lastColumn="0" w:oddVBand="0" w:evenVBand="0" w:oddHBand="1" w:evenHBand="0" w:firstRowFirstColumn="0" w:firstRowLastColumn="0" w:lastRowFirstColumn="0" w:lastRowLastColumn="0"/>
             </w:pPr>
             <w:r>
-              <w:t>&gt;&gt;&gt;Z</w:t>
-            </w:r>
-            <w:r>
-              <w:t xml:space="preserve"> </w:t>
-            </w:r>
-            <w:r>
-              <w:t>A</w:t>
-            </w:r>
-            <w:r>
-              <w:t>B</w:t>
+              <w:t>&gt;&gt;&gt;Z AB</w:t>
             </w:r>
           </w:p>
         </w:tc>
@@ -1357,13 +879,7 @@
               <w:t xml:space="preserve">Error Message: </w:t>
             </w:r>
             <w:r>
-              <w:t xml:space="preserve">please enter the decoded letter to replace and </w:t>
-            </w:r>
-            <w:r>
-              <w:t>ONE</w:t>
-            </w:r>
-            <w:r>
-              <w:t xml:space="preserve"> letter to replace it with, with a space in between.</w:t>
+              <w:t>please enter the decoded letter to replace and ONE letter to replace it with, with a space in between.</w:t>
             </w:r>
           </w:p>
         </w:tc>
@@ -1390,13 +906,7 @@
               <w:rPr>
                 <w:b w:val="0"/>
               </w:rPr>
-              <w:t xml:space="preserve">Entered a guess that has a decoded letter,  a space, and </w:t>
-            </w:r>
-            <w:r>
-              <w:rPr>
-                <w:b w:val="0"/>
-              </w:rPr>
-              <w:t>an invalid character.</w:t>
+              <w:t>Entered a guess that has a decoded letter,  a space, and an invalid character.</w:t>
             </w:r>
           </w:p>
         </w:tc>
@@ -1409,10 +919,7 @@
               <w:cnfStyle w:val="000000000000" w:firstRow="0" w:lastRow="0" w:firstColumn="0" w:lastColumn="0" w:oddVBand="0" w:evenVBand="0" w:oddHBand="0" w:evenHBand="0" w:firstRowFirstColumn="0" w:firstRowLastColumn="0" w:lastRowFirstColumn="0" w:lastRowLastColumn="0"/>
             </w:pPr>
             <w:r>
-              <w:t xml:space="preserve">&gt;&gt;&gt;Z </w:t>
-            </w:r>
-            <w:r>
-              <w:t>*</w:t>
+              <w:t>&gt;&gt;&gt;Z *</w:t>
             </w:r>
           </w:p>
         </w:tc>
@@ -1425,10 +932,7 @@
               <w:cnfStyle w:val="000000000000" w:firstRow="0" w:lastRow="0" w:firstColumn="0" w:lastColumn="0" w:oddVBand="0" w:evenVBand="0" w:oddHBand="0" w:evenHBand="0" w:firstRowFirstColumn="0" w:firstRowLastColumn="0" w:lastRowFirstColumn="0" w:lastRowLastColumn="0"/>
             </w:pPr>
             <w:r>
-              <w:t xml:space="preserve">Error Message: </w:t>
-            </w:r>
-            <w:r>
-              <w:t xml:space="preserve">Invalid </w:t>
+              <w:t xml:space="preserve">Error Message: Invalid </w:t>
             </w:r>
             <w:r>
               <w:t>character</w:t>
@@ -1468,25 +972,7 @@
               <w:rPr>
                 <w:b w:val="0"/>
               </w:rPr>
-              <w:t xml:space="preserve">Entered a guess </w:t>
-            </w:r>
-            <w:r>
-              <w:rPr>
-                <w:b w:val="0"/>
-              </w:rPr>
-              <w:t>that only has</w:t>
-            </w:r>
-            <w:r>
-              <w:rPr>
-                <w:b w:val="0"/>
-              </w:rPr>
-              <w:t xml:space="preserve"> a decoded letter</w:t>
-            </w:r>
-            <w:r>
-              <w:rPr>
-                <w:b w:val="0"/>
-              </w:rPr>
-              <w:t>.</w:t>
+              <w:t>Entered a guess that only has a decoded letter.</w:t>
             </w:r>
           </w:p>
         </w:tc>
@@ -1548,13 +1034,7 @@
               <w:rPr>
                 <w:b w:val="0"/>
               </w:rPr>
-              <w:t xml:space="preserve">Entered a guess that </w:t>
-            </w:r>
-            <w:r>
-              <w:rPr>
-                <w:b w:val="0"/>
-              </w:rPr>
-              <w:t>has numbers</w:t>
+              <w:t>Entered a guess that has numbers</w:t>
             </w:r>
           </w:p>
         </w:tc>
@@ -1649,10 +1129,7 @@
               <w:cnfStyle w:val="000000100000" w:firstRow="0" w:lastRow="0" w:firstColumn="0" w:lastColumn="0" w:oddVBand="0" w:evenVBand="0" w:oddHBand="1" w:evenHBand="0" w:firstRowFirstColumn="0" w:firstRowLastColumn="0" w:lastRowFirstColumn="0" w:lastRowLastColumn="0"/>
             </w:pPr>
             <w:r>
-              <w:t xml:space="preserve">Error message, </w:t>
-            </w:r>
-            <w:r>
-              <w:t>please enter the decoded letter to replace and a letter to replace it with, with a space in between.</w:t>
+              <w:t>Error message, please enter the decoded letter to replace and a letter to replace it with, with a space in between.</w:t>
             </w:r>
           </w:p>
         </w:tc>
@@ -1748,13 +1225,7 @@
               <w:rPr>
                 <w:b w:val="0"/>
               </w:rPr>
-              <w:t xml:space="preserve">Entered a guess that has a decoded letter,  a space, and </w:t>
-            </w:r>
-            <w:r>
-              <w:rPr>
-                <w:b w:val="0"/>
-              </w:rPr>
-              <w:t>a number</w:t>
+              <w:t>Entered a guess that has a decoded letter,  a space, and a number</w:t>
             </w:r>
           </w:p>
         </w:tc>
@@ -1767,10 +1238,7 @@
               <w:cnfStyle w:val="000000100000" w:firstRow="0" w:lastRow="0" w:firstColumn="0" w:lastColumn="0" w:oddVBand="0" w:evenVBand="0" w:oddHBand="1" w:evenHBand="0" w:firstRowFirstColumn="0" w:firstRowLastColumn="0" w:lastRowFirstColumn="0" w:lastRowLastColumn="0"/>
             </w:pPr>
             <w:r>
-              <w:t>&gt;&gt;&gt; Z</w:t>
-            </w:r>
-            <w:r>
-              <w:t xml:space="preserve"> 1</w:t>
+              <w:t>&gt;&gt;&gt; Z 1</w:t>
             </w:r>
           </w:p>
         </w:tc>
@@ -1783,10 +1251,7 @@
               <w:cnfStyle w:val="000000100000" w:firstRow="0" w:lastRow="0" w:firstColumn="0" w:lastColumn="0" w:oddVBand="0" w:evenVBand="0" w:oddHBand="1" w:evenHBand="0" w:firstRowFirstColumn="0" w:firstRowLastColumn="0" w:lastRowFirstColumn="0" w:lastRowLastColumn="0"/>
             </w:pPr>
             <w:r>
-              <w:t>Error message, please enter the decoded letter to replace and a letter to replace it with, with a space in between.</w:t>
-            </w:r>
-            <w:r>
-              <w:t xml:space="preserve"> </w:t>
+              <w:t xml:space="preserve">Error message, please enter the decoded letter to replace and a letter to replace it with, with a space in between. </w:t>
             </w:r>
           </w:p>
         </w:tc>
@@ -1815,26 +1280,7 @@
               <w:rPr>
                 <w:b w:val="0"/>
               </w:rPr>
-              <w:lastRenderedPageBreak/>
-              <w:t xml:space="preserve">Entered a guess that </w:t>
-            </w:r>
-            <w:r>
-              <w:rPr>
-                <w:b w:val="0"/>
-              </w:rPr>
-              <w:t>starts with a number</w:t>
-            </w:r>
-            <w:r>
-              <w:rPr>
-                <w:b w:val="0"/>
-              </w:rPr>
-              <w:t xml:space="preserve">,  a space, and a </w:t>
-            </w:r>
-            <w:r>
-              <w:rPr>
-                <w:b w:val="0"/>
-              </w:rPr>
-              <w:t>letter</w:t>
+              <w:t>Entered a guess that starts with a number,  a space, and a letter</w:t>
             </w:r>
           </w:p>
         </w:tc>
@@ -1847,10 +1293,7 @@
               <w:cnfStyle w:val="000000000000" w:firstRow="0" w:lastRow="0" w:firstColumn="0" w:lastColumn="0" w:oddVBand="0" w:evenVBand="0" w:oddHBand="0" w:evenHBand="0" w:firstRowFirstColumn="0" w:firstRowLastColumn="0" w:lastRowFirstColumn="0" w:lastRowLastColumn="0"/>
             </w:pPr>
             <w:r>
-              <w:t xml:space="preserve">&gt;&gt;&gt; </w:t>
-            </w:r>
-            <w:r>
-              <w:t>1 Z</w:t>
+              <w:t>&gt;&gt;&gt; 1 Z</w:t>
             </w:r>
           </w:p>
         </w:tc>
@@ -1863,13 +1306,7 @@
               <w:cnfStyle w:val="000000000000" w:firstRow="0" w:lastRow="0" w:firstColumn="0" w:lastColumn="0" w:oddVBand="0" w:evenVBand="0" w:oddHBand="0" w:evenHBand="0" w:firstRowFirstColumn="0" w:firstRowLastColumn="0" w:lastRowFirstColumn="0" w:lastRowLastColumn="0"/>
             </w:pPr>
             <w:r>
-              <w:t>Error message</w:t>
-            </w:r>
-            <w:r>
-              <w:t>, you convert a number to a letter. Please try again</w:t>
-            </w:r>
-            <w:r>
-              <w:t xml:space="preserve"> </w:t>
+              <w:t xml:space="preserve">Error message, you convert a number to a letter. Please try again </w:t>
             </w:r>
           </w:p>
         </w:tc>
@@ -1925,6 +1362,113 @@
             <w:pPr>
               <w:cnfStyle w:val="000000100000" w:firstRow="0" w:lastRow="0" w:firstColumn="0" w:lastColumn="0" w:oddVBand="0" w:evenVBand="0" w:oddHBand="1" w:evenHBand="0" w:firstRowFirstColumn="0" w:firstRowLastColumn="0" w:lastRowFirstColumn="0" w:lastRowLastColumn="0"/>
             </w:pPr>
+            <w:r>
+              <w:t>A random letter is converted and displayed to the user.</w:t>
+            </w:r>
+          </w:p>
+        </w:tc>
+      </w:tr>
+      <w:tr>
+        <w:tc>
+          <w:tcPr>
+            <w:cnfStyle w:val="001000000000" w:firstRow="0" w:lastRow="0" w:firstColumn="1" w:lastColumn="0" w:oddVBand="0" w:evenVBand="0" w:oddHBand="0" w:evenHBand="0" w:firstRowFirstColumn="0" w:firstRowLastColumn="0" w:lastRowFirstColumn="0" w:lastRowLastColumn="0"/>
+            <w:tcW w:w="3116" w:type="dxa"/>
+          </w:tcPr>
+          <w:p>
+            <w:pPr>
+              <w:pStyle w:val="ListParagraph"/>
+              <w:numPr>
+                <w:ilvl w:val="0"/>
+                <w:numId w:val="1"/>
+              </w:numPr>
+            </w:pPr>
+            <w:r>
+              <w:t>Want to receive a second hint</w:t>
+            </w:r>
+          </w:p>
+        </w:tc>
+        <w:tc>
+          <w:tcPr>
+            <w:tcW w:w="3117" w:type="dxa"/>
+          </w:tcPr>
+          <w:p>
+            <w:pPr>
+              <w:cnfStyle w:val="000000000000" w:firstRow="0" w:lastRow="0" w:firstColumn="0" w:lastColumn="0" w:oddVBand="0" w:evenVBand="0" w:oddHBand="0" w:evenHBand="0" w:firstRowFirstColumn="0" w:firstRowLastColumn="0" w:lastRowFirstColumn="0" w:lastRowLastColumn="0"/>
+            </w:pPr>
+            <w:r>
+              <w:t>&gt;&gt;&gt;?</w:t>
+            </w:r>
+          </w:p>
+        </w:tc>
+        <w:tc>
+          <w:tcPr>
+            <w:tcW w:w="3117" w:type="dxa"/>
+          </w:tcPr>
+          <w:p>
+            <w:pPr>
+              <w:cnfStyle w:val="000000000000" w:firstRow="0" w:lastRow="0" w:firstColumn="0" w:lastColumn="0" w:oddVBand="0" w:evenVBand="0" w:oddHBand="0" w:evenHBand="0" w:firstRowFirstColumn="0" w:firstRowLastColumn="0" w:lastRowFirstColumn="0" w:lastRowLastColumn="0"/>
+            </w:pPr>
+            <w:r>
+              <w:t>Error message: Sorry, cannot receive more than 1 hint.</w:t>
+            </w:r>
+          </w:p>
+        </w:tc>
+      </w:tr>
+      <w:tr>
+        <w:trPr>
+          <w:cnfStyle w:val="000000100000" w:firstRow="0" w:lastRow="0" w:firstColumn="0" w:lastColumn="0" w:oddVBand="0" w:evenVBand="0" w:oddHBand="1" w:evenHBand="0" w:firstRowFirstColumn="0" w:firstRowLastColumn="0" w:lastRowFirstColumn="0" w:lastRowLastColumn="0"/>
+          <w:trHeight w:val="734"/>
+        </w:trPr>
+        <w:tc>
+          <w:tcPr>
+            <w:cnfStyle w:val="001000000000" w:firstRow="0" w:lastRow="0" w:firstColumn="1" w:lastColumn="0" w:oddVBand="0" w:evenVBand="0" w:oddHBand="0" w:evenHBand="0" w:firstRowFirstColumn="0" w:firstRowLastColumn="0" w:lastRowFirstColumn="0" w:lastRowLastColumn="0"/>
+            <w:tcW w:w="3116" w:type="dxa"/>
+          </w:tcPr>
+          <w:p>
+            <w:pPr>
+              <w:pStyle w:val="ListParagraph"/>
+              <w:numPr>
+                <w:ilvl w:val="0"/>
+                <w:numId w:val="1"/>
+              </w:numPr>
+              <w:rPr>
+                <w:b w:val="0"/>
+                <w:bCs w:val="0"/>
+              </w:rPr>
+            </w:pPr>
+            <w:r>
+              <w:rPr>
+                <w:b w:val="0"/>
+                <w:bCs w:val="0"/>
+              </w:rPr>
+              <w:t>Find all mistakes</w:t>
+            </w:r>
+          </w:p>
+        </w:tc>
+        <w:tc>
+          <w:tcPr>
+            <w:tcW w:w="3117" w:type="dxa"/>
+          </w:tcPr>
+          <w:p>
+            <w:pPr>
+              <w:cnfStyle w:val="000000100000" w:firstRow="0" w:lastRow="0" w:firstColumn="0" w:lastColumn="0" w:oddVBand="0" w:evenVBand="0" w:oddHBand="1" w:evenHBand="0" w:firstRowFirstColumn="0" w:firstRowLastColumn="0" w:lastRowFirstColumn="0" w:lastRowLastColumn="0"/>
+            </w:pPr>
+            <w:r>
+              <w:t>&gt;&gt;&gt;!</w:t>
+            </w:r>
+          </w:p>
+        </w:tc>
+        <w:tc>
+          <w:tcPr>
+            <w:tcW w:w="3117" w:type="dxa"/>
+          </w:tcPr>
+          <w:p>
+            <w:pPr>
+              <w:cnfStyle w:val="000000100000" w:firstRow="0" w:lastRow="0" w:firstColumn="0" w:lastColumn="0" w:oddVBand="0" w:evenVBand="0" w:oddHBand="1" w:evenHBand="0" w:firstRowFirstColumn="0" w:firstRowLastColumn="0" w:lastRowFirstColumn="0" w:lastRowLastColumn="0"/>
+            </w:pPr>
+            <w:r>
+              <w:t>Highlights all the incorrect letter in red.</w:t>
+            </w:r>
           </w:p>
         </w:tc>
       </w:tr>
@@ -1944,17 +1488,9 @@
                 <w:ilvl w:val="0"/>
                 <w:numId w:val="1"/>
               </w:numPr>
-              <w:rPr>
-                <w:b w:val="0"/>
-                <w:bCs w:val="0"/>
-              </w:rPr>
-            </w:pPr>
-            <w:r>
-              <w:rPr>
-                <w:b w:val="0"/>
-                <w:bCs w:val="0"/>
-              </w:rPr>
-              <w:t>Find all mistakes</w:t>
+            </w:pPr>
+            <w:r>
+              <w:t>Enter in lower case letter</w:t>
             </w:r>
           </w:p>
         </w:tc>
@@ -1967,7 +1503,7 @@
               <w:cnfStyle w:val="000000000000" w:firstRow="0" w:lastRow="0" w:firstColumn="0" w:lastColumn="0" w:oddVBand="0" w:evenVBand="0" w:oddHBand="0" w:evenHBand="0" w:firstRowFirstColumn="0" w:firstRowLastColumn="0" w:lastRowFirstColumn="0" w:lastRowLastColumn="0"/>
             </w:pPr>
             <w:r>
-              <w:t>&gt;&gt;&gt;!</w:t>
+              <w:t>&gt;&gt;&gt;l a</w:t>
             </w:r>
           </w:p>
         </w:tc>
@@ -1979,6 +1515,202 @@
             <w:pPr>
               <w:cnfStyle w:val="000000000000" w:firstRow="0" w:lastRow="0" w:firstColumn="0" w:lastColumn="0" w:oddVBand="0" w:evenVBand="0" w:oddHBand="0" w:evenHBand="0" w:firstRowFirstColumn="0" w:firstRowLastColumn="0" w:lastRowFirstColumn="0" w:lastRowLastColumn="0"/>
             </w:pPr>
+            <w:r>
+              <w:t>Should replace all l’s with a’s</w:t>
+            </w:r>
+          </w:p>
+        </w:tc>
+      </w:tr>
+      <w:tr>
+        <w:trPr>
+          <w:cnfStyle w:val="000000100000" w:firstRow="0" w:lastRow="0" w:firstColumn="0" w:lastColumn="0" w:oddVBand="0" w:evenVBand="0" w:oddHBand="1" w:evenHBand="0" w:firstRowFirstColumn="0" w:firstRowLastColumn="0" w:lastRowFirstColumn="0" w:lastRowLastColumn="0"/>
+          <w:trHeight w:val="734"/>
+        </w:trPr>
+        <w:tc>
+          <w:tcPr>
+            <w:cnfStyle w:val="001000000000" w:firstRow="0" w:lastRow="0" w:firstColumn="1" w:lastColumn="0" w:oddVBand="0" w:evenVBand="0" w:oddHBand="0" w:evenHBand="0" w:firstRowFirstColumn="0" w:firstRowLastColumn="0" w:lastRowFirstColumn="0" w:lastRowLastColumn="0"/>
+            <w:tcW w:w="3116" w:type="dxa"/>
+          </w:tcPr>
+          <w:p>
+            <w:pPr>
+              <w:pStyle w:val="ListParagraph"/>
+              <w:numPr>
+                <w:ilvl w:val="0"/>
+                <w:numId w:val="1"/>
+              </w:numPr>
+            </w:pPr>
+            <w:r>
+              <w:t>Guessed all the correct letters</w:t>
+            </w:r>
+          </w:p>
+        </w:tc>
+        <w:tc>
+          <w:tcPr>
+            <w:tcW w:w="3117" w:type="dxa"/>
+          </w:tcPr>
+          <w:p>
+            <w:pPr>
+              <w:cnfStyle w:val="000000100000" w:firstRow="0" w:lastRow="0" w:firstColumn="0" w:lastColumn="0" w:oddVBand="0" w:evenVBand="0" w:oddHBand="1" w:evenHBand="0" w:firstRowFirstColumn="0" w:firstRowLastColumn="0" w:lastRowFirstColumn="0" w:lastRowLastColumn="0"/>
+            </w:pPr>
+            <w:r>
+              <w:t>&gt;&gt;&gt;L A</w:t>
+            </w:r>
+          </w:p>
+        </w:tc>
+        <w:tc>
+          <w:tcPr>
+            <w:tcW w:w="3117" w:type="dxa"/>
+          </w:tcPr>
+          <w:p>
+            <w:pPr>
+              <w:cnfStyle w:val="000000100000" w:firstRow="0" w:lastRow="0" w:firstColumn="0" w:lastColumn="0" w:oddVBand="0" w:evenVBand="0" w:oddHBand="1" w:evenHBand="0" w:firstRowFirstColumn="0" w:firstRowLastColumn="0" w:lastRowFirstColumn="0" w:lastRowLastColumn="0"/>
+            </w:pPr>
+            <w:r>
+              <w:t>Display message saying you won and if you want to play again. Also display how long it took them.</w:t>
+            </w:r>
+          </w:p>
+        </w:tc>
+      </w:tr>
+      <w:tr>
+        <w:trPr>
+          <w:trHeight w:val="734"/>
+        </w:trPr>
+        <w:tc>
+          <w:tcPr>
+            <w:cnfStyle w:val="001000000000" w:firstRow="0" w:lastRow="0" w:firstColumn="1" w:lastColumn="0" w:oddVBand="0" w:evenVBand="0" w:oddHBand="0" w:evenHBand="0" w:firstRowFirstColumn="0" w:firstRowLastColumn="0" w:lastRowFirstColumn="0" w:lastRowLastColumn="0"/>
+            <w:tcW w:w="3116" w:type="dxa"/>
+          </w:tcPr>
+          <w:p>
+            <w:pPr>
+              <w:pStyle w:val="ListParagraph"/>
+              <w:numPr>
+                <w:ilvl w:val="0"/>
+                <w:numId w:val="1"/>
+              </w:numPr>
+            </w:pPr>
+            <w:r>
+              <w:lastRenderedPageBreak/>
+              <w:t>Guessed all the letter but are incorrect</w:t>
+            </w:r>
+          </w:p>
+        </w:tc>
+        <w:tc>
+          <w:tcPr>
+            <w:tcW w:w="3117" w:type="dxa"/>
+          </w:tcPr>
+          <w:p>
+            <w:pPr>
+              <w:cnfStyle w:val="000000000000" w:firstRow="0" w:lastRow="0" w:firstColumn="0" w:lastColumn="0" w:oddVBand="0" w:evenVBand="0" w:oddHBand="0" w:evenHBand="0" w:firstRowFirstColumn="0" w:firstRowLastColumn="0" w:lastRowFirstColumn="0" w:lastRowLastColumn="0"/>
+            </w:pPr>
+            <w:r>
+              <w:t>&gt;&gt;&gt;J F</w:t>
+            </w:r>
+          </w:p>
+        </w:tc>
+        <w:tc>
+          <w:tcPr>
+            <w:tcW w:w="3117" w:type="dxa"/>
+          </w:tcPr>
+          <w:p>
+            <w:pPr>
+              <w:cnfStyle w:val="000000000000" w:firstRow="0" w:lastRow="0" w:firstColumn="0" w:lastColumn="0" w:oddVBand="0" w:evenVBand="0" w:oddHBand="0" w:evenHBand="0" w:firstRowFirstColumn="0" w:firstRowLastColumn="0" w:lastRowFirstColumn="0" w:lastRowLastColumn="0"/>
+            </w:pPr>
+            <w:r>
+              <w:t xml:space="preserve">Sorry, that is not the correct quote. Do you want to play again of find </w:t>
+            </w:r>
+            <w:r>
+              <w:t>all</w:t>
+            </w:r>
+            <w:r>
+              <w:t xml:space="preserve"> your mistakes?</w:t>
+            </w:r>
+          </w:p>
+        </w:tc>
+      </w:tr>
+      <w:tr>
+        <w:trPr>
+          <w:cnfStyle w:val="000000100000" w:firstRow="0" w:lastRow="0" w:firstColumn="0" w:lastColumn="0" w:oddVBand="0" w:evenVBand="0" w:oddHBand="1" w:evenHBand="0" w:firstRowFirstColumn="0" w:firstRowLastColumn="0" w:lastRowFirstColumn="0" w:lastRowLastColumn="0"/>
+          <w:trHeight w:val="734"/>
+        </w:trPr>
+        <w:tc>
+          <w:tcPr>
+            <w:cnfStyle w:val="001000000000" w:firstRow="0" w:lastRow="0" w:firstColumn="1" w:lastColumn="0" w:oddVBand="0" w:evenVBand="0" w:oddHBand="0" w:evenHBand="0" w:firstRowFirstColumn="0" w:firstRowLastColumn="0" w:lastRowFirstColumn="0" w:lastRowLastColumn="0"/>
+            <w:tcW w:w="3116" w:type="dxa"/>
+          </w:tcPr>
+          <w:p>
+            <w:pPr>
+              <w:pStyle w:val="ListParagraph"/>
+              <w:numPr>
+                <w:ilvl w:val="0"/>
+                <w:numId w:val="1"/>
+              </w:numPr>
+            </w:pPr>
+            <w:r>
+              <w:t>Guessing the same letter twice</w:t>
+            </w:r>
+          </w:p>
+        </w:tc>
+        <w:tc>
+          <w:tcPr>
+            <w:tcW w:w="3117" w:type="dxa"/>
+          </w:tcPr>
+          <w:p>
+            <w:pPr>
+              <w:cnfStyle w:val="000000100000" w:firstRow="0" w:lastRow="0" w:firstColumn="0" w:lastColumn="0" w:oddVBand="0" w:evenVBand="0" w:oddHBand="1" w:evenHBand="0" w:firstRowFirstColumn="0" w:firstRowLastColumn="0" w:lastRowFirstColumn="0" w:lastRowLastColumn="0"/>
+            </w:pPr>
+            <w:r>
+              <w:t>&gt;&gt;&gt;J A</w:t>
+            </w:r>
+          </w:p>
+          <w:p>
+            <w:pPr>
+              <w:cnfStyle w:val="000000100000" w:firstRow="0" w:lastRow="0" w:firstColumn="0" w:lastColumn="0" w:oddVBand="0" w:evenVBand="0" w:oddHBand="1" w:evenHBand="0" w:firstRowFirstColumn="0" w:firstRowLastColumn="0" w:lastRowFirstColumn="0" w:lastRowLastColumn="0"/>
+            </w:pPr>
+            <w:r>
+              <w:t>.</w:t>
+            </w:r>
+          </w:p>
+          <w:p>
+            <w:pPr>
+              <w:cnfStyle w:val="000000100000" w:firstRow="0" w:lastRow="0" w:firstColumn="0" w:lastColumn="0" w:oddVBand="0" w:evenVBand="0" w:oddHBand="1" w:evenHBand="0" w:firstRowFirstColumn="0" w:firstRowLastColumn="0" w:lastRowFirstColumn="0" w:lastRowLastColumn="0"/>
+            </w:pPr>
+            <w:r>
+              <w:t>.</w:t>
+            </w:r>
+          </w:p>
+          <w:p>
+            <w:pPr>
+              <w:cnfStyle w:val="000000100000" w:firstRow="0" w:lastRow="0" w:firstColumn="0" w:lastColumn="0" w:oddVBand="0" w:evenVBand="0" w:oddHBand="1" w:evenHBand="0" w:firstRowFirstColumn="0" w:firstRowLastColumn="0" w:lastRowFirstColumn="0" w:lastRowLastColumn="0"/>
+            </w:pPr>
+            <w:r>
+              <w:t>.</w:t>
+            </w:r>
+          </w:p>
+          <w:p>
+            <w:pPr>
+              <w:cnfStyle w:val="000000100000" w:firstRow="0" w:lastRow="0" w:firstColumn="0" w:lastColumn="0" w:oddVBand="0" w:evenVBand="0" w:oddHBand="1" w:evenHBand="0" w:firstRowFirstColumn="0" w:firstRowLastColumn="0" w:lastRowFirstColumn="0" w:lastRowLastColumn="0"/>
+            </w:pPr>
+          </w:p>
+          <w:p>
+            <w:pPr>
+              <w:cnfStyle w:val="000000100000" w:firstRow="0" w:lastRow="0" w:firstColumn="0" w:lastColumn="0" w:oddVBand="0" w:evenVBand="0" w:oddHBand="1" w:evenHBand="0" w:firstRowFirstColumn="0" w:firstRowLastColumn="0" w:lastRowFirstColumn="0" w:lastRowLastColumn="0"/>
+            </w:pPr>
+            <w:r>
+              <w:t>&gt;&gt;&gt;Q A</w:t>
+            </w:r>
+          </w:p>
+        </w:tc>
+        <w:tc>
+          <w:tcPr>
+            <w:tcW w:w="3117" w:type="dxa"/>
+          </w:tcPr>
+          <w:p>
+            <w:pPr>
+              <w:cnfStyle w:val="000000100000" w:firstRow="0" w:lastRow="0" w:firstColumn="0" w:lastColumn="0" w:oddVBand="0" w:evenVBand="0" w:oddHBand="1" w:evenHBand="0" w:firstRowFirstColumn="0" w:firstRowLastColumn="0" w:lastRowFirstColumn="0" w:lastRowLastColumn="0"/>
+            </w:pPr>
+            <w:r>
+              <w:t>Error message cannot have more than one encoded letter convert the same letter.</w:t>
+            </w:r>
           </w:p>
         </w:tc>
       </w:tr>

</xml_diff>

<commit_message>
some test cases passed
</commit_message>
<xml_diff>
--- a/nh_CryptoGame_TaskBreakdown_And_TestCases.docx
+++ b/nh_CryptoGame_TaskBreakdown_And_TestCases.docx
@@ -1,6 +1,6 @@
 
 <file path=word/document.xml><?xml version="1.0" encoding="utf-8"?>
-<w:document xmlns:wpc="http://schemas.microsoft.com/office/word/2010/wordprocessingCanvas" xmlns:cx="http://schemas.microsoft.com/office/drawing/2014/chartex" xmlns:cx1="http://schemas.microsoft.com/office/drawing/2015/9/8/chartex" xmlns:cx2="http://schemas.microsoft.com/office/drawing/2015/10/21/chartex" xmlns:cx3="http://schemas.microsoft.com/office/drawing/2016/5/9/chartex" xmlns:cx4="http://schemas.microsoft.com/office/drawing/2016/5/10/chartex" xmlns:cx5="http://schemas.microsoft.com/office/drawing/2016/5/11/chartex" xmlns:cx6="http://schemas.microsoft.com/office/drawing/2016/5/12/chartex" xmlns:cx7="http://schemas.microsoft.com/office/drawing/2016/5/13/chartex" xmlns:cx8="http://schemas.microsoft.com/office/drawing/2016/5/14/chartex" xmlns:mc="http://schemas.openxmlformats.org/markup-compatibility/2006" xmlns:aink="http://schemas.microsoft.com/office/drawing/2016/ink" xmlns:am3d="http://schemas.microsoft.com/office/drawing/2017/model3d" xmlns:o="urn:schemas-microsoft-com:office:office" xmlns:r="http://schemas.openxmlformats.org/officeDocument/2006/relationships" xmlns:m="http://schemas.openxmlformats.org/officeDocument/2006/math" xmlns:v="urn:schemas-microsoft-com:vml" xmlns:wp14="http://schemas.microsoft.com/office/word/2010/wordprocessingDrawing" xmlns:wp="http://schemas.openxmlformats.org/drawingml/2006/wordprocessingDrawing" xmlns:w10="urn:schemas-microsoft-com:office:word" xmlns:w="http://schemas.openxmlformats.org/wordprocessingml/2006/main" xmlns:w14="http://schemas.microsoft.com/office/word/2010/wordml" xmlns:w15="http://schemas.microsoft.com/office/word/2012/wordml" xmlns:w16cid="http://schemas.microsoft.com/office/word/2016/wordml/cid" xmlns:w16se="http://schemas.microsoft.com/office/word/2015/wordml/symex" xmlns:wpg="http://schemas.microsoft.com/office/word/2010/wordprocessingGroup" xmlns:wpi="http://schemas.microsoft.com/office/word/2010/wordprocessingInk" xmlns:wne="http://schemas.microsoft.com/office/word/2006/wordml" xmlns:wps="http://schemas.microsoft.com/office/word/2010/wordprocessingShape" mc:Ignorable="w14 w15 w16se w16cid wp14">
+<w:document xmlns:wpc="http://schemas.microsoft.com/office/word/2010/wordprocessingCanvas" xmlns:cx="http://schemas.microsoft.com/office/drawing/2014/chartex" xmlns:cx1="http://schemas.microsoft.com/office/drawing/2015/9/8/chartex" xmlns:cx2="http://schemas.microsoft.com/office/drawing/2015/10/21/chartex" xmlns:cx3="http://schemas.microsoft.com/office/drawing/2016/5/9/chartex" xmlns:cx4="http://schemas.microsoft.com/office/drawing/2016/5/10/chartex" xmlns:cx5="http://schemas.microsoft.com/office/drawing/2016/5/11/chartex" xmlns:cx6="http://schemas.microsoft.com/office/drawing/2016/5/12/chartex" xmlns:cx7="http://schemas.microsoft.com/office/drawing/2016/5/13/chartex" xmlns:cx8="http://schemas.microsoft.com/office/drawing/2016/5/14/chartex" xmlns:mc="http://schemas.openxmlformats.org/markup-compatibility/2006" xmlns:aink="http://schemas.microsoft.com/office/drawing/2016/ink" xmlns:am3d="http://schemas.microsoft.com/office/drawing/2017/model3d" xmlns:o="urn:schemas-microsoft-com:office:office" xmlns:r="http://schemas.openxmlformats.org/officeDocument/2006/relationships" xmlns:m="http://schemas.openxmlformats.org/officeDocument/2006/math" xmlns:v="urn:schemas-microsoft-com:vml" xmlns:wp14="http://schemas.microsoft.com/office/word/2010/wordprocessingDrawing" xmlns:wp="http://schemas.openxmlformats.org/drawingml/2006/wordprocessingDrawing" xmlns:w10="urn:schemas-microsoft-com:office:word" xmlns:w="http://schemas.openxmlformats.org/wordprocessingml/2006/main" xmlns:w14="http://schemas.microsoft.com/office/word/2010/wordml" xmlns:w15="http://schemas.microsoft.com/office/word/2012/wordml" xmlns:w16cex="http://schemas.microsoft.com/office/word/2018/wordml/cex" xmlns:w16cid="http://schemas.microsoft.com/office/word/2016/wordml/cid" xmlns:w16="http://schemas.microsoft.com/office/word/2018/wordml" xmlns:w16sdtdh="http://schemas.microsoft.com/office/word/2020/wordml/sdtdatahash" xmlns:w16se="http://schemas.microsoft.com/office/word/2015/wordml/symex" xmlns:wpg="http://schemas.microsoft.com/office/word/2010/wordprocessingGroup" xmlns:wpi="http://schemas.microsoft.com/office/word/2010/wordprocessingInk" xmlns:wne="http://schemas.microsoft.com/office/word/2006/wordml" xmlns:wps="http://schemas.microsoft.com/office/word/2010/wordprocessingShape" mc:Ignorable="w14 w15 w16se w16cid w16 w16cex w16sdtdh wp14">
   <w:body>
     <w:p>
       <w:pPr>
@@ -223,27 +223,7 @@
                 <w:sz w:val="24"/>
                 <w:szCs w:val="24"/>
               </w:rPr>
-              <w:t xml:space="preserve"> the interface for the game. It will include the </w:t>
-            </w:r>
-            <w:proofErr w:type="spellStart"/>
-            <w:r>
-              <w:rPr>
-                <w:rFonts w:ascii="Times New Roman" w:hAnsi="Times New Roman" w:cs="Times New Roman"/>
-                <w:bCs/>
-                <w:sz w:val="24"/>
-                <w:szCs w:val="24"/>
-              </w:rPr>
-              <w:t>QuoteManager</w:t>
-            </w:r>
-            <w:proofErr w:type="spellEnd"/>
-            <w:r>
-              <w:rPr>
-                <w:rFonts w:ascii="Times New Roman" w:hAnsi="Times New Roman" w:cs="Times New Roman"/>
-                <w:bCs/>
-                <w:sz w:val="24"/>
-                <w:szCs w:val="24"/>
-              </w:rPr>
-              <w:t xml:space="preserve">, Logic, and exceptions class. It will handle user input and display </w:t>
+              <w:t xml:space="preserve"> the interface for the game. It will include the QuoteManager, Logic, and exceptions class. It will handle user input and display </w:t>
             </w:r>
             <w:r>
               <w:rPr>
@@ -347,7 +327,6 @@
                 <w:szCs w:val="24"/>
               </w:rPr>
             </w:pPr>
-            <w:proofErr w:type="spellStart"/>
             <w:r>
               <w:rPr>
                 <w:rFonts w:ascii="Times New Roman" w:hAnsi="Times New Roman" w:cs="Times New Roman"/>
@@ -364,7 +343,6 @@
               </w:rPr>
               <w:t>Logic</w:t>
             </w:r>
-            <w:proofErr w:type="spellEnd"/>
           </w:p>
         </w:tc>
         <w:tc>
@@ -416,30 +394,18 @@
               <w:spacing w:line="360" w:lineRule="auto"/>
               <w:rPr>
                 <w:rFonts w:ascii="Times New Roman" w:hAnsi="Times New Roman" w:cs="Times New Roman"/>
-                <w:b w:val="0"/>
-                <w:bCs w:val="0"/>
-                <w:sz w:val="24"/>
-                <w:szCs w:val="24"/>
-              </w:rPr>
-            </w:pPr>
-            <w:r>
-              <w:rPr>
-                <w:rFonts w:ascii="Times New Roman" w:hAnsi="Times New Roman" w:cs="Times New Roman"/>
-                <w:sz w:val="24"/>
-                <w:szCs w:val="24"/>
-              </w:rPr>
-              <w:t>Quote</w:t>
-            </w:r>
-          </w:p>
-          <w:p>
-            <w:pPr>
-              <w:spacing w:line="360" w:lineRule="auto"/>
-              <w:rPr>
-                <w:rFonts w:ascii="Times New Roman" w:hAnsi="Times New Roman" w:cs="Times New Roman"/>
-                <w:sz w:val="24"/>
-                <w:szCs w:val="24"/>
-              </w:rPr>
-            </w:pPr>
+                <w:sz w:val="24"/>
+                <w:szCs w:val="24"/>
+              </w:rPr>
+            </w:pPr>
+            <w:r>
+              <w:rPr>
+                <w:rFonts w:ascii="Times New Roman" w:hAnsi="Times New Roman" w:cs="Times New Roman"/>
+                <w:sz w:val="24"/>
+                <w:szCs w:val="24"/>
+              </w:rPr>
+              <w:t>Letter</w:t>
+            </w:r>
           </w:p>
         </w:tc>
         <w:tc>
@@ -466,7 +432,7 @@
                 <w:sz w:val="24"/>
                 <w:szCs w:val="24"/>
               </w:rPr>
-              <w:t>This class will just store a quote scraped from the website</w:t>
+              <w:t>This class will keep track of single letter it’s type: hint, mistake, or guess</w:t>
             </w:r>
           </w:p>
         </w:tc>
@@ -485,11 +451,76 @@
               <w:spacing w:line="360" w:lineRule="auto"/>
               <w:rPr>
                 <w:rFonts w:ascii="Times New Roman" w:hAnsi="Times New Roman" w:cs="Times New Roman"/>
-                <w:sz w:val="24"/>
-                <w:szCs w:val="24"/>
-              </w:rPr>
-            </w:pPr>
-            <w:proofErr w:type="spellStart"/>
+                <w:b w:val="0"/>
+                <w:bCs w:val="0"/>
+                <w:sz w:val="24"/>
+                <w:szCs w:val="24"/>
+              </w:rPr>
+            </w:pPr>
+            <w:r>
+              <w:rPr>
+                <w:rFonts w:ascii="Times New Roman" w:hAnsi="Times New Roman" w:cs="Times New Roman"/>
+                <w:sz w:val="24"/>
+                <w:szCs w:val="24"/>
+              </w:rPr>
+              <w:t>Quote</w:t>
+            </w:r>
+          </w:p>
+          <w:p>
+            <w:pPr>
+              <w:spacing w:line="360" w:lineRule="auto"/>
+              <w:rPr>
+                <w:rFonts w:ascii="Times New Roman" w:hAnsi="Times New Roman" w:cs="Times New Roman"/>
+                <w:sz w:val="24"/>
+                <w:szCs w:val="24"/>
+              </w:rPr>
+            </w:pPr>
+          </w:p>
+        </w:tc>
+        <w:tc>
+          <w:tcPr>
+            <w:tcW w:w="6520" w:type="dxa"/>
+          </w:tcPr>
+          <w:p>
+            <w:pPr>
+              <w:pStyle w:val="ListParagraph"/>
+              <w:spacing w:line="360" w:lineRule="auto"/>
+              <w:ind w:left="0"/>
+              <w:cnfStyle w:val="000000100000" w:firstRow="0" w:lastRow="0" w:firstColumn="0" w:lastColumn="0" w:oddVBand="0" w:evenVBand="0" w:oddHBand="1" w:evenHBand="0" w:firstRowFirstColumn="0" w:firstRowLastColumn="0" w:lastRowFirstColumn="0" w:lastRowLastColumn="0"/>
+              <w:rPr>
+                <w:rFonts w:ascii="Times New Roman" w:hAnsi="Times New Roman" w:cs="Times New Roman"/>
+                <w:bCs/>
+                <w:sz w:val="24"/>
+                <w:szCs w:val="24"/>
+              </w:rPr>
+            </w:pPr>
+            <w:r>
+              <w:rPr>
+                <w:rFonts w:ascii="Times New Roman" w:hAnsi="Times New Roman" w:cs="Times New Roman"/>
+                <w:bCs/>
+                <w:sz w:val="24"/>
+                <w:szCs w:val="24"/>
+              </w:rPr>
+              <w:t>This class will just store a quote scraped from the website</w:t>
+            </w:r>
+          </w:p>
+        </w:tc>
+      </w:tr>
+      <w:tr>
+        <w:tc>
+          <w:tcPr>
+            <w:cnfStyle w:val="001000000000" w:firstRow="0" w:lastRow="0" w:firstColumn="1" w:lastColumn="0" w:oddVBand="0" w:evenVBand="0" w:oddHBand="0" w:evenHBand="0" w:firstRowFirstColumn="0" w:firstRowLastColumn="0" w:lastRowFirstColumn="0" w:lastRowLastColumn="0"/>
+            <w:tcW w:w="2830" w:type="dxa"/>
+          </w:tcPr>
+          <w:p>
+            <w:pPr>
+              <w:spacing w:line="360" w:lineRule="auto"/>
+              <w:rPr>
+                <w:rFonts w:ascii="Times New Roman" w:hAnsi="Times New Roman" w:cs="Times New Roman"/>
+                <w:sz w:val="24"/>
+                <w:szCs w:val="24"/>
+              </w:rPr>
+            </w:pPr>
             <w:r>
               <w:rPr>
                 <w:rFonts w:ascii="Times New Roman" w:hAnsi="Times New Roman" w:cs="Times New Roman"/>
@@ -498,7 +529,6 @@
               </w:rPr>
               <w:t>QuoteManager</w:t>
             </w:r>
-            <w:proofErr w:type="spellEnd"/>
           </w:p>
         </w:tc>
         <w:tc>
@@ -508,7 +538,7 @@
           <w:p>
             <w:pPr>
               <w:spacing w:line="360" w:lineRule="auto"/>
-              <w:cnfStyle w:val="000000100000" w:firstRow="0" w:lastRow="0" w:firstColumn="0" w:lastColumn="0" w:oddVBand="0" w:evenVBand="0" w:oddHBand="1" w:evenHBand="0" w:firstRowFirstColumn="0" w:firstRowLastColumn="0" w:lastRowFirstColumn="0" w:lastRowLastColumn="0"/>
+              <w:cnfStyle w:val="000000000000" w:firstRow="0" w:lastRow="0" w:firstColumn="0" w:lastColumn="0" w:oddVBand="0" w:evenVBand="0" w:oddHBand="0" w:evenHBand="0" w:firstRowFirstColumn="0" w:firstRowLastColumn="0" w:lastRowFirstColumn="0" w:lastRowLastColumn="0"/>
               <w:rPr>
                 <w:rFonts w:ascii="Times New Roman" w:hAnsi="Times New Roman" w:cs="Times New Roman"/>
                 <w:bCs/>
@@ -523,27 +553,7 @@
                 <w:sz w:val="24"/>
                 <w:szCs w:val="24"/>
               </w:rPr>
-              <w:t xml:space="preserve">In this class I will have my </w:t>
-            </w:r>
-            <w:proofErr w:type="spellStart"/>
-            <w:r>
-              <w:rPr>
-                <w:rFonts w:ascii="Times New Roman" w:hAnsi="Times New Roman" w:cs="Times New Roman"/>
-                <w:bCs/>
-                <w:sz w:val="24"/>
-                <w:szCs w:val="24"/>
-              </w:rPr>
-              <w:t>HTMLParser</w:t>
-            </w:r>
-            <w:proofErr w:type="spellEnd"/>
-            <w:r>
-              <w:rPr>
-                <w:rFonts w:ascii="Times New Roman" w:hAnsi="Times New Roman" w:cs="Times New Roman"/>
-                <w:bCs/>
-                <w:sz w:val="24"/>
-                <w:szCs w:val="24"/>
-              </w:rPr>
-              <w:t xml:space="preserve"> and will scrap the quotes from the site provided. It will include a quotes dictionary with Quote objects. It will also get a random quote from the dictionary of quotes.</w:t>
+              <w:t>In this class I will have my HTMLParser and will scrap the quotes from the site provided. It will include a quotes dictionary with Quote objects. It will also get a random quote from the dictionary of quotes.</w:t>
             </w:r>
           </w:p>
         </w:tc>
@@ -769,7 +779,14 @@
               <w:rPr>
                 <w:b w:val="0"/>
               </w:rPr>
-              <w:t>Entered a guess that has a decoded letter,  no space, and a letter to replace it</w:t>
+              <w:t xml:space="preserve">Entered a guess that has a decoded letter,  </w:t>
+            </w:r>
+            <w:r>
+              <w:rPr>
+                <w:b w:val="0"/>
+              </w:rPr>
+              <w:lastRenderedPageBreak/>
+              <w:t>no space, and a letter to replace it</w:t>
             </w:r>
           </w:p>
         </w:tc>
@@ -782,6 +799,7 @@
               <w:cnfStyle w:val="000000000000" w:firstRow="0" w:lastRow="0" w:firstColumn="0" w:lastColumn="0" w:oddVBand="0" w:evenVBand="0" w:oddHBand="0" w:evenHBand="0" w:firstRowFirstColumn="0" w:firstRowLastColumn="0" w:lastRowFirstColumn="0" w:lastRowLastColumn="0"/>
             </w:pPr>
             <w:r>
+              <w:lastRenderedPageBreak/>
               <w:t>&gt;&gt;&gt;ZA</w:t>
             </w:r>
           </w:p>
@@ -795,7 +813,11 @@
               <w:cnfStyle w:val="000000000000" w:firstRow="0" w:lastRow="0" w:firstColumn="0" w:lastColumn="0" w:oddVBand="0" w:evenVBand="0" w:oddHBand="0" w:evenHBand="0" w:firstRowFirstColumn="0" w:firstRowLastColumn="0" w:lastRowFirstColumn="0" w:lastRowLastColumn="0"/>
             </w:pPr>
             <w:r>
-              <w:t>Error Message: Please enter the decoded letter and a letter to replace it with a space in between.</w:t>
+              <w:t xml:space="preserve">Error Message: Please enter the decoded letter and a letter to </w:t>
+            </w:r>
+            <w:r>
+              <w:lastRenderedPageBreak/>
+              <w:t>replace it with a space in between.</w:t>
             </w:r>
           </w:p>
         </w:tc>
@@ -825,14 +847,8 @@
               <w:rPr>
                 <w:b w:val="0"/>
               </w:rPr>
-              <w:t xml:space="preserve">Entered a guess that has a decoded letter,  a </w:t>
-            </w:r>
-            <w:r>
-              <w:rPr>
-                <w:b w:val="0"/>
-              </w:rPr>
               <w:lastRenderedPageBreak/>
-              <w:t>space, and more than one letter to replace it</w:t>
+              <w:t>Entered a guess that has a decoded letter,  a space, and more than one letter to replace it</w:t>
             </w:r>
           </w:p>
         </w:tc>
@@ -845,7 +861,6 @@
               <w:cnfStyle w:val="000000100000" w:firstRow="0" w:lastRow="0" w:firstColumn="0" w:lastColumn="0" w:oddVBand="0" w:evenVBand="0" w:oddHBand="1" w:evenHBand="0" w:firstRowFirstColumn="0" w:firstRowLastColumn="0" w:lastRowFirstColumn="0" w:lastRowLastColumn="0"/>
             </w:pPr>
             <w:r>
-              <w:lastRenderedPageBreak/>
               <w:t>&gt;&gt;&gt;Z AB</w:t>
             </w:r>
           </w:p>
@@ -862,11 +877,7 @@
               <w:t xml:space="preserve">Error Message: </w:t>
             </w:r>
             <w:r>
-              <w:t xml:space="preserve">please enter the decoded letter to replace and </w:t>
-            </w:r>
-            <w:r>
-              <w:lastRenderedPageBreak/>
-              <w:t>ONE letter to replace it with, with a space in between.</w:t>
+              <w:t>please enter the decoded letter to replace and ONE letter to replace it with, with a space in between.</w:t>
             </w:r>
           </w:p>
         </w:tc>
@@ -893,7 +904,6 @@
               <w:rPr>
                 <w:b w:val="0"/>
               </w:rPr>
-              <w:lastRenderedPageBreak/>
               <w:t>Entered a guess that has a decoded letter,  a space, and an invalid character.</w:t>
             </w:r>
           </w:p>
@@ -1546,6 +1556,7 @@
               <w:rPr>
                 <w:b w:val="0"/>
               </w:rPr>
+              <w:lastRenderedPageBreak/>
               <w:t>Guessed all the correct letters</w:t>
             </w:r>
           </w:p>
@@ -1576,8 +1587,6 @@
             </w:r>
           </w:p>
         </w:tc>
-        <w:bookmarkStart w:id="0" w:name="_GoBack"/>
-        <w:bookmarkEnd w:id="0"/>
       </w:tr>
       <w:tr>
         <w:trPr>
@@ -1603,7 +1612,6 @@
               <w:rPr>
                 <w:b w:val="0"/>
               </w:rPr>
-              <w:lastRenderedPageBreak/>
               <w:t>Guessed all the letter but are incorrect</w:t>
             </w:r>
           </w:p>
@@ -1748,7 +1756,7 @@
 </file>
 
 <file path=word/numbering.xml><?xml version="1.0" encoding="utf-8"?>
-<w:numbering xmlns:wpc="http://schemas.microsoft.com/office/word/2010/wordprocessingCanvas" xmlns:cx="http://schemas.microsoft.com/office/drawing/2014/chartex" xmlns:cx1="http://schemas.microsoft.com/office/drawing/2015/9/8/chartex" xmlns:cx2="http://schemas.microsoft.com/office/drawing/2015/10/21/chartex" xmlns:cx3="http://schemas.microsoft.com/office/drawing/2016/5/9/chartex" xmlns:cx4="http://schemas.microsoft.com/office/drawing/2016/5/10/chartex" xmlns:cx5="http://schemas.microsoft.com/office/drawing/2016/5/11/chartex" xmlns:cx6="http://schemas.microsoft.com/office/drawing/2016/5/12/chartex" xmlns:cx7="http://schemas.microsoft.com/office/drawing/2016/5/13/chartex" xmlns:cx8="http://schemas.microsoft.com/office/drawing/2016/5/14/chartex" xmlns:mc="http://schemas.openxmlformats.org/markup-compatibility/2006" xmlns:aink="http://schemas.microsoft.com/office/drawing/2016/ink" xmlns:am3d="http://schemas.microsoft.com/office/drawing/2017/model3d" xmlns:o="urn:schemas-microsoft-com:office:office" xmlns:r="http://schemas.openxmlformats.org/officeDocument/2006/relationships" xmlns:m="http://schemas.openxmlformats.org/officeDocument/2006/math" xmlns:v="urn:schemas-microsoft-com:vml" xmlns:wp14="http://schemas.microsoft.com/office/word/2010/wordprocessingDrawing" xmlns:wp="http://schemas.openxmlformats.org/drawingml/2006/wordprocessingDrawing" xmlns:w10="urn:schemas-microsoft-com:office:word" xmlns:w="http://schemas.openxmlformats.org/wordprocessingml/2006/main" xmlns:w14="http://schemas.microsoft.com/office/word/2010/wordml" xmlns:w15="http://schemas.microsoft.com/office/word/2012/wordml" xmlns:w16cid="http://schemas.microsoft.com/office/word/2016/wordml/cid" xmlns:w16se="http://schemas.microsoft.com/office/word/2015/wordml/symex" xmlns:wpg="http://schemas.microsoft.com/office/word/2010/wordprocessingGroup" xmlns:wpi="http://schemas.microsoft.com/office/word/2010/wordprocessingInk" xmlns:wne="http://schemas.microsoft.com/office/word/2006/wordml" xmlns:wps="http://schemas.microsoft.com/office/word/2010/wordprocessingShape" mc:Ignorable="w14 w15 w16se w16cid wp14">
+<w:numbering xmlns:wpc="http://schemas.microsoft.com/office/word/2010/wordprocessingCanvas" xmlns:cx="http://schemas.microsoft.com/office/drawing/2014/chartex" xmlns:cx1="http://schemas.microsoft.com/office/drawing/2015/9/8/chartex" xmlns:cx2="http://schemas.microsoft.com/office/drawing/2015/10/21/chartex" xmlns:cx3="http://schemas.microsoft.com/office/drawing/2016/5/9/chartex" xmlns:cx4="http://schemas.microsoft.com/office/drawing/2016/5/10/chartex" xmlns:cx5="http://schemas.microsoft.com/office/drawing/2016/5/11/chartex" xmlns:cx6="http://schemas.microsoft.com/office/drawing/2016/5/12/chartex" xmlns:cx7="http://schemas.microsoft.com/office/drawing/2016/5/13/chartex" xmlns:cx8="http://schemas.microsoft.com/office/drawing/2016/5/14/chartex" xmlns:mc="http://schemas.openxmlformats.org/markup-compatibility/2006" xmlns:aink="http://schemas.microsoft.com/office/drawing/2016/ink" xmlns:am3d="http://schemas.microsoft.com/office/drawing/2017/model3d" xmlns:o="urn:schemas-microsoft-com:office:office" xmlns:r="http://schemas.openxmlformats.org/officeDocument/2006/relationships" xmlns:m="http://schemas.openxmlformats.org/officeDocument/2006/math" xmlns:v="urn:schemas-microsoft-com:vml" xmlns:wp14="http://schemas.microsoft.com/office/word/2010/wordprocessingDrawing" xmlns:wp="http://schemas.openxmlformats.org/drawingml/2006/wordprocessingDrawing" xmlns:w10="urn:schemas-microsoft-com:office:word" xmlns:w="http://schemas.openxmlformats.org/wordprocessingml/2006/main" xmlns:w14="http://schemas.microsoft.com/office/word/2010/wordml" xmlns:w15="http://schemas.microsoft.com/office/word/2012/wordml" xmlns:w16cex="http://schemas.microsoft.com/office/word/2018/wordml/cex" xmlns:w16cid="http://schemas.microsoft.com/office/word/2016/wordml/cid" xmlns:w16="http://schemas.microsoft.com/office/word/2018/wordml" xmlns:w16sdtdh="http://schemas.microsoft.com/office/word/2020/wordml/sdtdatahash" xmlns:w16se="http://schemas.microsoft.com/office/word/2015/wordml/symex" xmlns:wpg="http://schemas.microsoft.com/office/word/2010/wordprocessingGroup" xmlns:wpi="http://schemas.microsoft.com/office/word/2010/wordprocessingInk" xmlns:wne="http://schemas.microsoft.com/office/word/2006/wordml" xmlns:wps="http://schemas.microsoft.com/office/word/2010/wordprocessingShape" mc:Ignorable="w14 w15 w16se w16cid w16 w16cex w16sdtdh wp14">
   <w:abstractNum w:abstractNumId="0" w15:restartNumberingAfterBreak="0">
     <w:nsid w:val="0C98617C"/>
     <w:multiLevelType w:val="hybridMultilevel"/>
@@ -2190,7 +2198,7 @@
 </file>
 
 <file path=word/styles.xml><?xml version="1.0" encoding="utf-8"?>
-<w:styles xmlns:mc="http://schemas.openxmlformats.org/markup-compatibility/2006" xmlns:r="http://schemas.openxmlformats.org/officeDocument/2006/relationships" xmlns:w="http://schemas.openxmlformats.org/wordprocessingml/2006/main" xmlns:w14="http://schemas.microsoft.com/office/word/2010/wordml" xmlns:w15="http://schemas.microsoft.com/office/word/2012/wordml" xmlns:w16cid="http://schemas.microsoft.com/office/word/2016/wordml/cid" xmlns:w16se="http://schemas.microsoft.com/office/word/2015/wordml/symex" mc:Ignorable="w14 w15 w16se w16cid">
+<w:styles xmlns:mc="http://schemas.openxmlformats.org/markup-compatibility/2006" xmlns:r="http://schemas.openxmlformats.org/officeDocument/2006/relationships" xmlns:w="http://schemas.openxmlformats.org/wordprocessingml/2006/main" xmlns:w14="http://schemas.microsoft.com/office/word/2010/wordml" xmlns:w15="http://schemas.microsoft.com/office/word/2012/wordml" xmlns:w16cex="http://schemas.microsoft.com/office/word/2018/wordml/cex" xmlns:w16cid="http://schemas.microsoft.com/office/word/2016/wordml/cid" xmlns:w16="http://schemas.microsoft.com/office/word/2018/wordml" xmlns:w16sdtdh="http://schemas.microsoft.com/office/word/2020/wordml/sdtdatahash" xmlns:w16se="http://schemas.microsoft.com/office/word/2015/wordml/symex" mc:Ignorable="w14 w15 w16se w16cid w16 w16cex w16sdtdh">
   <w:docDefaults>
     <w:rPrDefault>
       <w:rPr>
@@ -2206,7 +2214,7 @@
       </w:pPr>
     </w:pPrDefault>
   </w:docDefaults>
-  <w:latentStyles w:defLockedState="0" w:defUIPriority="99" w:defSemiHidden="0" w:defUnhideWhenUsed="0" w:defQFormat="0" w:count="375">
+  <w:latentStyles w:defLockedState="0" w:defUIPriority="99" w:defSemiHidden="0" w:defUnhideWhenUsed="0" w:defQFormat="0" w:count="376">
     <w:lsdException w:name="Normal" w:uiPriority="0" w:qFormat="1"/>
     <w:lsdException w:name="heading 1" w:uiPriority="9" w:qFormat="1"/>
     <w:lsdException w:name="heading 2" w:semiHidden="1" w:uiPriority="9" w:unhideWhenUsed="1" w:qFormat="1"/>
@@ -2312,7 +2320,6 @@
     <w:lsdException w:name="HTML Sample" w:semiHidden="1" w:unhideWhenUsed="1"/>
     <w:lsdException w:name="HTML Typewriter" w:semiHidden="1" w:unhideWhenUsed="1"/>
     <w:lsdException w:name="HTML Variable" w:semiHidden="1" w:unhideWhenUsed="1"/>
-    <w:lsdException w:name="Normal Table" w:semiHidden="1" w:unhideWhenUsed="1"/>
     <w:lsdException w:name="annotation subject" w:semiHidden="1" w:unhideWhenUsed="1"/>
     <w:lsdException w:name="No List" w:semiHidden="1" w:unhideWhenUsed="1"/>
     <w:lsdException w:name="Outline List 1" w:semiHidden="1" w:unhideWhenUsed="1"/>
@@ -2359,10 +2366,8 @@
     <w:lsdException w:name="Table Subtle 2" w:semiHidden="1" w:unhideWhenUsed="1"/>
     <w:lsdException w:name="Table Web 1" w:semiHidden="1" w:unhideWhenUsed="1"/>
     <w:lsdException w:name="Table Web 2" w:semiHidden="1" w:unhideWhenUsed="1"/>
-    <w:lsdException w:name="Table Web 3" w:semiHidden="1" w:unhideWhenUsed="1"/>
     <w:lsdException w:name="Balloon Text" w:semiHidden="1" w:unhideWhenUsed="1"/>
     <w:lsdException w:name="Table Grid" w:uiPriority="39"/>
-    <w:lsdException w:name="Table Theme" w:semiHidden="1" w:unhideWhenUsed="1"/>
     <w:lsdException w:name="Placeholder Text" w:semiHidden="1"/>
     <w:lsdException w:name="No Spacing" w:uiPriority="1" w:qFormat="1"/>
     <w:lsdException w:name="Light Shading" w:uiPriority="60"/>
@@ -2582,6 +2587,7 @@
     <w:lsdException w:name="Smart Hyperlink" w:semiHidden="1" w:unhideWhenUsed="1"/>
     <w:lsdException w:name="Hashtag" w:semiHidden="1" w:unhideWhenUsed="1"/>
     <w:lsdException w:name="Unresolved Mention" w:semiHidden="1" w:unhideWhenUsed="1"/>
+    <w:lsdException w:name="Smart Link" w:semiHidden="1" w:unhideWhenUsed="1"/>
   </w:latentStyles>
   <w:style w:type="paragraph" w:default="1" w:styleId="Normal">
     <w:name w:val="Normal"/>

</xml_diff>